<commit_message>
esignet 1.6.1 and Deploeyment testing reports
Signed-off-by: n-chandrasekhar <chaitu6636@gmail.com>
</commit_message>
<xml_diff>
--- a/Deployment/Deployment testing with DNS/Deployment Testing with DNS_Report.docx
+++ b/Deployment/Deployment testing with DNS/Deployment Testing with DNS_Report.docx
@@ -163,73 +163,85 @@
           <w:sz w:val="42"/>
           <w:szCs w:val="42"/>
         </w:rPr>
-        <w:t xml:space="preserve"> Testing with DNS o</w:t>
-      </w:r>
-      <w:r>
-        <w:rPr>
-          <w:b/>
-          <w:sz w:val="42"/>
-          <w:szCs w:val="42"/>
+        <w:t xml:space="preserve"> Testing with DNS </w:t>
+      </w:r>
+    </w:p>
+    <w:p>
+      <w:pPr>
+        <w:jc w:val="center"/>
+        <w:rPr>
+          <w:sz w:val="32"/>
+          <w:szCs w:val="32"/>
+        </w:rPr>
+      </w:pPr>
+      <w:r>
+        <w:rPr>
+          <w:sz w:val="32"/>
+          <w:szCs w:val="32"/>
+        </w:rPr>
+        <w:t>o</w:t>
+      </w:r>
+      <w:r>
+        <w:rPr>
+          <w:sz w:val="32"/>
+          <w:szCs w:val="32"/>
         </w:rPr>
         <w:t xml:space="preserve">n </w:t>
       </w:r>
       <w:r>
         <w:rPr>
-          <w:b/>
-          <w:sz w:val="42"/>
-          <w:szCs w:val="42"/>
+          <w:sz w:val="32"/>
+          <w:szCs w:val="32"/>
         </w:rPr>
         <w:t>0</w:t>
       </w:r>
       <w:r>
         <w:rPr>
-          <w:b/>
-          <w:sz w:val="42"/>
-          <w:szCs w:val="42"/>
+          <w:sz w:val="32"/>
+          <w:szCs w:val="32"/>
         </w:rPr>
         <w:t>7</w:t>
       </w:r>
       <w:r>
         <w:rPr>
-          <w:b/>
-          <w:sz w:val="42"/>
-          <w:szCs w:val="42"/>
+          <w:sz w:val="32"/>
+          <w:szCs w:val="32"/>
         </w:rPr>
         <w:t>-</w:t>
       </w:r>
       <w:r>
         <w:rPr>
-          <w:b/>
-          <w:sz w:val="42"/>
-          <w:szCs w:val="42"/>
+          <w:sz w:val="32"/>
+          <w:szCs w:val="32"/>
         </w:rPr>
         <w:t>0</w:t>
       </w:r>
       <w:r>
         <w:rPr>
-          <w:b/>
-          <w:sz w:val="42"/>
-          <w:szCs w:val="42"/>
+          <w:sz w:val="32"/>
+          <w:szCs w:val="32"/>
         </w:rPr>
         <w:t>7</w:t>
       </w:r>
       <w:r>
         <w:rPr>
-          <w:b/>
-          <w:sz w:val="42"/>
-          <w:szCs w:val="42"/>
+          <w:sz w:val="32"/>
+          <w:szCs w:val="32"/>
         </w:rPr>
         <w:t>-202</w:t>
       </w:r>
       <w:r>
         <w:rPr>
-          <w:b/>
-          <w:sz w:val="42"/>
-          <w:szCs w:val="42"/>
+          <w:sz w:val="32"/>
+          <w:szCs w:val="32"/>
         </w:rPr>
         <w:t>5</w:t>
       </w:r>
       <w:r>
+        <w:rPr>
+          <w:sz w:val="32"/>
+          <w:szCs w:val="32"/>
+        </w:rPr>
         <w:br w:type="page"/>
       </w:r>
     </w:p>
@@ -271,7 +283,7 @@
           <w:r>
             <w:fldChar w:fldCharType="separate"/>
           </w:r>
-          <w:hyperlink w:anchor="_Toc203390203" w:history="1">
+          <w:hyperlink w:anchor="_Toc204342727" w:history="1">
             <w:r>
               <w:rPr>
                 <w:rStyle w:val="Hyperlink"/>
@@ -298,7 +310,7 @@
                 <w:noProof/>
                 <w:webHidden/>
               </w:rPr>
-              <w:instrText xml:space="preserve"> PAGEREF _Toc203390203 \h </w:instrText>
+              <w:instrText xml:space="preserve"> PAGEREF _Toc204342727 \h </w:instrText>
             </w:r>
             <w:r>
               <w:rPr>
@@ -341,7 +353,7 @@
               <w:lang w:val="en-IN"/>
             </w:rPr>
           </w:pPr>
-          <w:hyperlink w:anchor="_Toc203390204" w:history="1">
+          <w:hyperlink w:anchor="_Toc204342728" w:history="1">
             <w:r>
               <w:rPr>
                 <w:rStyle w:val="Hyperlink"/>
@@ -368,7 +380,7 @@
                 <w:noProof/>
                 <w:webHidden/>
               </w:rPr>
-              <w:instrText xml:space="preserve"> PAGEREF _Toc203390204 \h </w:instrText>
+              <w:instrText xml:space="preserve"> PAGEREF _Toc204342728 \h </w:instrText>
             </w:r>
             <w:r>
               <w:rPr>
@@ -411,7 +423,7 @@
               <w:lang w:val="en-IN"/>
             </w:rPr>
           </w:pPr>
-          <w:hyperlink w:anchor="_Toc203390205" w:history="1">
+          <w:hyperlink w:anchor="_Toc204342729" w:history="1">
             <w:r>
               <w:rPr>
                 <w:rStyle w:val="Hyperlink"/>
@@ -438,7 +450,7 @@
                 <w:noProof/>
                 <w:webHidden/>
               </w:rPr>
-              <w:instrText xml:space="preserve"> PAGEREF _Toc203390205 \h </w:instrText>
+              <w:instrText xml:space="preserve"> PAGEREF _Toc204342729 \h </w:instrText>
             </w:r>
             <w:r>
               <w:rPr>
@@ -481,7 +493,7 @@
               <w:lang w:val="en-IN"/>
             </w:rPr>
           </w:pPr>
-          <w:hyperlink w:anchor="_Toc203390206" w:history="1">
+          <w:hyperlink w:anchor="_Toc204342730" w:history="1">
             <w:r>
               <w:rPr>
                 <w:rStyle w:val="Hyperlink"/>
@@ -508,7 +520,7 @@
                 <w:noProof/>
                 <w:webHidden/>
               </w:rPr>
-              <w:instrText xml:space="preserve"> PAGEREF _Toc203390206 \h </w:instrText>
+              <w:instrText xml:space="preserve"> PAGEREF _Toc204342730 \h </w:instrText>
             </w:r>
             <w:r>
               <w:rPr>
@@ -551,13 +563,13 @@
               <w:lang w:val="en-IN"/>
             </w:rPr>
           </w:pPr>
-          <w:hyperlink w:anchor="_Toc203390207" w:history="1">
+          <w:hyperlink w:anchor="_Toc204342731" w:history="1">
             <w:r>
               <w:rPr>
                 <w:rStyle w:val="Hyperlink"/>
                 <w:noProof/>
               </w:rPr>
-              <w:t>Test execution statistics</w:t>
+              <w:t>High-level observation points:</w:t>
             </w:r>
             <w:r>
               <w:rPr>
@@ -578,7 +590,7 @@
                 <w:noProof/>
                 <w:webHidden/>
               </w:rPr>
-              <w:instrText xml:space="preserve"> PAGEREF _Toc203390207 \h </w:instrText>
+              <w:instrText xml:space="preserve"> PAGEREF _Toc204342731 \h </w:instrText>
             </w:r>
             <w:r>
               <w:rPr>
@@ -599,6 +611,288 @@
                 <w:webHidden/>
               </w:rPr>
               <w:t>4</w:t>
+            </w:r>
+            <w:r>
+              <w:rPr>
+                <w:noProof/>
+                <w:webHidden/>
+              </w:rPr>
+              <w:fldChar w:fldCharType="end"/>
+            </w:r>
+          </w:hyperlink>
+          <w:bookmarkStart w:id="1" w:name="_GoBack"/>
+          <w:bookmarkEnd w:id="1"/>
+        </w:p>
+        <w:p>
+          <w:pPr>
+            <w:pStyle w:val="TOC3"/>
+            <w:tabs>
+              <w:tab w:val="right" w:pos="9350"/>
+            </w:tabs>
+            <w:rPr>
+              <w:rFonts w:asciiTheme="minorHAnsi" w:eastAsiaTheme="minorEastAsia" w:hAnsiTheme="minorHAnsi" w:cstheme="minorBidi"/>
+              <w:noProof/>
+              <w:lang w:val="en-IN"/>
+            </w:rPr>
+          </w:pPr>
+          <w:hyperlink w:anchor="_Toc204342732" w:history="1">
+            <w:r>
+              <w:rPr>
+                <w:rStyle w:val="Hyperlink"/>
+                <w:noProof/>
+              </w:rPr>
+              <w:t>1. Ubuntu 24.04 Not Supported During Deployment</w:t>
+            </w:r>
+            <w:r>
+              <w:rPr>
+                <w:noProof/>
+                <w:webHidden/>
+              </w:rPr>
+              <w:tab/>
+            </w:r>
+            <w:r>
+              <w:rPr>
+                <w:noProof/>
+                <w:webHidden/>
+              </w:rPr>
+              <w:fldChar w:fldCharType="begin"/>
+            </w:r>
+            <w:r>
+              <w:rPr>
+                <w:noProof/>
+                <w:webHidden/>
+              </w:rPr>
+              <w:instrText xml:space="preserve"> PAGEREF _Toc204342732 \h </w:instrText>
+            </w:r>
+            <w:r>
+              <w:rPr>
+                <w:noProof/>
+                <w:webHidden/>
+              </w:rPr>
+            </w:r>
+            <w:r>
+              <w:rPr>
+                <w:noProof/>
+                <w:webHidden/>
+              </w:rPr>
+              <w:fldChar w:fldCharType="separate"/>
+            </w:r>
+            <w:r>
+              <w:rPr>
+                <w:noProof/>
+                <w:webHidden/>
+              </w:rPr>
+              <w:t>4</w:t>
+            </w:r>
+            <w:r>
+              <w:rPr>
+                <w:noProof/>
+                <w:webHidden/>
+              </w:rPr>
+              <w:fldChar w:fldCharType="end"/>
+            </w:r>
+          </w:hyperlink>
+        </w:p>
+        <w:p>
+          <w:pPr>
+            <w:pStyle w:val="TOC3"/>
+            <w:tabs>
+              <w:tab w:val="right" w:pos="9350"/>
+            </w:tabs>
+            <w:rPr>
+              <w:rFonts w:asciiTheme="minorHAnsi" w:eastAsiaTheme="minorEastAsia" w:hAnsiTheme="minorHAnsi" w:cstheme="minorBidi"/>
+              <w:noProof/>
+              <w:lang w:val="en-IN"/>
+            </w:rPr>
+          </w:pPr>
+          <w:hyperlink w:anchor="_Toc204342733" w:history="1">
+            <w:r>
+              <w:rPr>
+                <w:rStyle w:val="Hyperlink"/>
+                <w:noProof/>
+              </w:rPr>
+              <w:t>2. Rancher Latest Version Incompatible with Cluster Import</w:t>
+            </w:r>
+            <w:r>
+              <w:rPr>
+                <w:noProof/>
+                <w:webHidden/>
+              </w:rPr>
+              <w:tab/>
+            </w:r>
+            <w:r>
+              <w:rPr>
+                <w:noProof/>
+                <w:webHidden/>
+              </w:rPr>
+              <w:fldChar w:fldCharType="begin"/>
+            </w:r>
+            <w:r>
+              <w:rPr>
+                <w:noProof/>
+                <w:webHidden/>
+              </w:rPr>
+              <w:instrText xml:space="preserve"> PAGEREF _Toc204342733 \h </w:instrText>
+            </w:r>
+            <w:r>
+              <w:rPr>
+                <w:noProof/>
+                <w:webHidden/>
+              </w:rPr>
+            </w:r>
+            <w:r>
+              <w:rPr>
+                <w:noProof/>
+                <w:webHidden/>
+              </w:rPr>
+              <w:fldChar w:fldCharType="separate"/>
+            </w:r>
+            <w:r>
+              <w:rPr>
+                <w:noProof/>
+                <w:webHidden/>
+              </w:rPr>
+              <w:t>5</w:t>
+            </w:r>
+            <w:r>
+              <w:rPr>
+                <w:noProof/>
+                <w:webHidden/>
+              </w:rPr>
+              <w:fldChar w:fldCharType="end"/>
+            </w:r>
+          </w:hyperlink>
+        </w:p>
+        <w:p>
+          <w:pPr>
+            <w:pStyle w:val="TOC3"/>
+            <w:tabs>
+              <w:tab w:val="right" w:pos="9350"/>
+            </w:tabs>
+            <w:rPr>
+              <w:rFonts w:asciiTheme="minorHAnsi" w:eastAsiaTheme="minorEastAsia" w:hAnsiTheme="minorHAnsi" w:cstheme="minorBidi"/>
+              <w:noProof/>
+              <w:lang w:val="en-IN"/>
+            </w:rPr>
+          </w:pPr>
+          <w:hyperlink w:anchor="_Toc204342734" w:history="1">
+            <w:r>
+              <w:rPr>
+                <w:rStyle w:val="Hyperlink"/>
+                <w:noProof/>
+              </w:rPr>
+              <w:t>3. PostgreSQL Connection Failure Despite Valid Credentials</w:t>
+            </w:r>
+            <w:r>
+              <w:rPr>
+                <w:noProof/>
+                <w:webHidden/>
+              </w:rPr>
+              <w:tab/>
+            </w:r>
+            <w:r>
+              <w:rPr>
+                <w:noProof/>
+                <w:webHidden/>
+              </w:rPr>
+              <w:fldChar w:fldCharType="begin"/>
+            </w:r>
+            <w:r>
+              <w:rPr>
+                <w:noProof/>
+                <w:webHidden/>
+              </w:rPr>
+              <w:instrText xml:space="preserve"> PAGEREF _Toc204342734 \h </w:instrText>
+            </w:r>
+            <w:r>
+              <w:rPr>
+                <w:noProof/>
+                <w:webHidden/>
+              </w:rPr>
+            </w:r>
+            <w:r>
+              <w:rPr>
+                <w:noProof/>
+                <w:webHidden/>
+              </w:rPr>
+              <w:fldChar w:fldCharType="separate"/>
+            </w:r>
+            <w:r>
+              <w:rPr>
+                <w:noProof/>
+                <w:webHidden/>
+              </w:rPr>
+              <w:t>5</w:t>
+            </w:r>
+            <w:r>
+              <w:rPr>
+                <w:noProof/>
+                <w:webHidden/>
+              </w:rPr>
+              <w:fldChar w:fldCharType="end"/>
+            </w:r>
+          </w:hyperlink>
+        </w:p>
+        <w:p>
+          <w:pPr>
+            <w:pStyle w:val="TOC3"/>
+            <w:tabs>
+              <w:tab w:val="right" w:pos="9350"/>
+            </w:tabs>
+            <w:rPr>
+              <w:rFonts w:asciiTheme="minorHAnsi" w:eastAsiaTheme="minorEastAsia" w:hAnsiTheme="minorHAnsi" w:cstheme="minorBidi"/>
+              <w:noProof/>
+              <w:lang w:val="en-IN"/>
+            </w:rPr>
+          </w:pPr>
+          <w:hyperlink w:anchor="_Toc204342735" w:history="1">
+            <w:r>
+              <w:rPr>
+                <w:rStyle w:val="Hyperlink"/>
+                <w:noProof/>
+              </w:rPr>
+              <w:t>4. Reg-client Installation Failure Due to OpenSSL Version</w:t>
+            </w:r>
+            <w:r>
+              <w:rPr>
+                <w:noProof/>
+                <w:webHidden/>
+              </w:rPr>
+              <w:tab/>
+            </w:r>
+            <w:r>
+              <w:rPr>
+                <w:noProof/>
+                <w:webHidden/>
+              </w:rPr>
+              <w:fldChar w:fldCharType="begin"/>
+            </w:r>
+            <w:r>
+              <w:rPr>
+                <w:noProof/>
+                <w:webHidden/>
+              </w:rPr>
+              <w:instrText xml:space="preserve"> PAGEREF _Toc204342735 \h </w:instrText>
+            </w:r>
+            <w:r>
+              <w:rPr>
+                <w:noProof/>
+                <w:webHidden/>
+              </w:rPr>
+            </w:r>
+            <w:r>
+              <w:rPr>
+                <w:noProof/>
+                <w:webHidden/>
+              </w:rPr>
+              <w:fldChar w:fldCharType="separate"/>
+            </w:r>
+            <w:r>
+              <w:rPr>
+                <w:noProof/>
+                <w:webHidden/>
+              </w:rPr>
+              <w:t>5</w:t>
             </w:r>
             <w:r>
               <w:rPr>
@@ -621,12 +915,82 @@
               <w:lang w:val="en-IN"/>
             </w:rPr>
           </w:pPr>
-          <w:hyperlink w:anchor="_Toc203390208" w:history="1">
+          <w:hyperlink w:anchor="_Toc204342736" w:history="1">
             <w:r>
               <w:rPr>
                 <w:rStyle w:val="Hyperlink"/>
                 <w:noProof/>
               </w:rPr>
+              <w:t>Test execution statistics</w:t>
+            </w:r>
+            <w:r>
+              <w:rPr>
+                <w:noProof/>
+                <w:webHidden/>
+              </w:rPr>
+              <w:tab/>
+            </w:r>
+            <w:r>
+              <w:rPr>
+                <w:noProof/>
+                <w:webHidden/>
+              </w:rPr>
+              <w:fldChar w:fldCharType="begin"/>
+            </w:r>
+            <w:r>
+              <w:rPr>
+                <w:noProof/>
+                <w:webHidden/>
+              </w:rPr>
+              <w:instrText xml:space="preserve"> PAGEREF _Toc204342736 \h </w:instrText>
+            </w:r>
+            <w:r>
+              <w:rPr>
+                <w:noProof/>
+                <w:webHidden/>
+              </w:rPr>
+            </w:r>
+            <w:r>
+              <w:rPr>
+                <w:noProof/>
+                <w:webHidden/>
+              </w:rPr>
+              <w:fldChar w:fldCharType="separate"/>
+            </w:r>
+            <w:r>
+              <w:rPr>
+                <w:noProof/>
+                <w:webHidden/>
+              </w:rPr>
+              <w:t>5</w:t>
+            </w:r>
+            <w:r>
+              <w:rPr>
+                <w:noProof/>
+                <w:webHidden/>
+              </w:rPr>
+              <w:fldChar w:fldCharType="end"/>
+            </w:r>
+          </w:hyperlink>
+        </w:p>
+        <w:p>
+          <w:pPr>
+            <w:pStyle w:val="TOC1"/>
+            <w:tabs>
+              <w:tab w:val="right" w:pos="9350"/>
+            </w:tabs>
+            <w:rPr>
+              <w:rFonts w:asciiTheme="minorHAnsi" w:eastAsiaTheme="minorEastAsia" w:hAnsiTheme="minorHAnsi" w:cstheme="minorBidi"/>
+              <w:noProof/>
+              <w:lang w:val="en-IN"/>
+            </w:rPr>
+          </w:pPr>
+          <w:hyperlink w:anchor="_Toc204342737" w:history="1">
+            <w:r>
+              <w:rPr>
+                <w:rStyle w:val="Hyperlink"/>
+                <w:noProof/>
+              </w:rPr>
               <w:t>Automation test results</w:t>
             </w:r>
             <w:r>
@@ -648,7 +1012,7 @@
                 <w:noProof/>
                 <w:webHidden/>
               </w:rPr>
-              <w:instrText xml:space="preserve"> PAGEREF _Toc203390208 \h </w:instrText>
+              <w:instrText xml:space="preserve"> PAGEREF _Toc204342737 \h </w:instrText>
             </w:r>
             <w:r>
               <w:rPr>
@@ -668,7 +1032,7 @@
                 <w:noProof/>
                 <w:webHidden/>
               </w:rPr>
-              <w:t>4</w:t>
+              <w:t>5</w:t>
             </w:r>
             <w:r>
               <w:rPr>
@@ -698,19 +1062,17 @@
       <w:pPr>
         <w:pStyle w:val="Heading1"/>
       </w:pPr>
-      <w:bookmarkStart w:id="1" w:name="_heading=h.30j0zll" w:colFirst="0" w:colLast="0"/>
-      <w:bookmarkEnd w:id="1"/>
+      <w:bookmarkStart w:id="2" w:name="_heading=h.30j0zll" w:colFirst="0" w:colLast="0"/>
+      <w:bookmarkEnd w:id="2"/>
       <w:r>
         <w:br w:type="page"/>
       </w:r>
-      <w:bookmarkStart w:id="2" w:name="_GoBack"/>
-      <w:bookmarkEnd w:id="2"/>
     </w:p>
     <w:p>
       <w:pPr>
         <w:pStyle w:val="Heading1"/>
       </w:pPr>
-      <w:bookmarkStart w:id="3" w:name="_Toc203390203"/>
+      <w:bookmarkStart w:id="3" w:name="_Toc204342727"/>
       <w:r>
         <w:lastRenderedPageBreak/>
         <w:t>Testing Scope</w:t>
@@ -804,7 +1166,7 @@
         <w:pStyle w:val="Heading1"/>
         <w:spacing w:before="120"/>
       </w:pPr>
-      <w:bookmarkStart w:id="4" w:name="_Toc203390204"/>
+      <w:bookmarkStart w:id="4" w:name="_Toc204342728"/>
       <w:r>
         <w:t>Test Approach</w:t>
       </w:r>
@@ -953,10 +1315,13 @@
         <w:spacing w:before="240" w:after="240"/>
       </w:pPr>
       <w:r>
-        <w:t xml:space="preserve">Environment: </w:t>
-      </w:r>
-      <w:r>
-        <w:t>ooru.mosip.net</w:t>
+        <w:t>Environment</w:t>
+      </w:r>
+      <w:r>
+        <w:t xml:space="preserve"> name</w:t>
+      </w:r>
+      <w:r>
+        <w:t>: ooru.mosip.net</w:t>
       </w:r>
     </w:p>
     <w:p>
@@ -968,16 +1333,7 @@
         </w:rPr>
       </w:pPr>
       <w:r>
-        <w:t xml:space="preserve">Deployment </w:t>
-      </w:r>
-      <w:r>
-        <w:t>test completed d</w:t>
-      </w:r>
-      <w:r>
-        <w:t>ate:</w:t>
-      </w:r>
-      <w:r>
-        <w:t xml:space="preserve"> 4</w:t>
+        <w:t>Deployment test completed date: 4</w:t>
       </w:r>
       <w:r>
         <w:rPr>
@@ -986,10 +1342,7 @@
         <w:t>th</w:t>
       </w:r>
       <w:r>
-        <w:t xml:space="preserve"> July 2025.</w:t>
-      </w:r>
-      <w:r>
-        <w:t xml:space="preserve"> </w:t>
+        <w:t xml:space="preserve"> July 2025. </w:t>
       </w:r>
       <w:r>
         <w:rPr>
@@ -1004,7 +1357,7 @@
         <w:pStyle w:val="Heading1"/>
         <w:spacing w:before="120"/>
       </w:pPr>
-      <w:bookmarkStart w:id="5" w:name="_Toc203390205"/>
+      <w:bookmarkStart w:id="5" w:name="_Toc204342729"/>
       <w:r>
         <w:lastRenderedPageBreak/>
         <w:t>Time taken for deployment</w:t>
@@ -1296,7 +1649,7 @@
                 <w:szCs w:val="20"/>
                 <w:lang w:val="en-IN"/>
               </w:rPr>
-              <w:t>1 day</w:t>
+              <w:t>8 hr</w:t>
             </w:r>
           </w:p>
         </w:tc>
@@ -1406,7 +1759,7 @@
                 <w:szCs w:val="20"/>
                 <w:lang w:val="en-IN"/>
               </w:rPr>
-              <w:t>1 day</w:t>
+              <w:t>8 hr</w:t>
             </w:r>
           </w:p>
         </w:tc>
@@ -1516,7 +1869,7 @@
                 <w:szCs w:val="20"/>
                 <w:lang w:val="en-IN"/>
               </w:rPr>
-              <w:t>1.5 day</w:t>
+              <w:t>12 hr</w:t>
             </w:r>
           </w:p>
         </w:tc>
@@ -1626,7 +1979,7 @@
                 <w:szCs w:val="20"/>
                 <w:lang w:val="en-IN"/>
               </w:rPr>
-              <w:t>1.5 day</w:t>
+              <w:t>12 hr</w:t>
             </w:r>
           </w:p>
         </w:tc>
@@ -1736,7 +2089,7 @@
                 <w:szCs w:val="20"/>
                 <w:lang w:val="en-IN"/>
               </w:rPr>
-              <w:t>1 day</w:t>
+              <w:t>8 hr</w:t>
             </w:r>
           </w:p>
         </w:tc>
@@ -1846,7 +2199,7 @@
                 <w:szCs w:val="20"/>
                 <w:lang w:val="en-IN"/>
               </w:rPr>
-              <w:t>1 day</w:t>
+              <w:t>8 hr</w:t>
             </w:r>
           </w:p>
         </w:tc>
@@ -1956,7 +2309,7 @@
                 <w:szCs w:val="20"/>
                 <w:lang w:val="en-IN"/>
               </w:rPr>
-              <w:t>1 day</w:t>
+              <w:t>8 hr</w:t>
             </w:r>
           </w:p>
         </w:tc>
@@ -2066,7 +2419,7 @@
                 <w:szCs w:val="20"/>
                 <w:lang w:val="en-IN"/>
               </w:rPr>
-              <w:t>0.5 day</w:t>
+              <w:t>4 hr</w:t>
             </w:r>
           </w:p>
         </w:tc>
@@ -2286,7 +2639,7 @@
                 <w:szCs w:val="20"/>
                 <w:lang w:val="en-IN"/>
               </w:rPr>
-              <w:t>0.5 day</w:t>
+              <w:t>4 hr</w:t>
             </w:r>
           </w:p>
         </w:tc>
@@ -2406,7 +2759,7 @@
                 <w:szCs w:val="20"/>
                 <w:lang w:val="en-IN"/>
               </w:rPr>
-              <w:t>1 day</w:t>
+              <w:t>8 hr</w:t>
             </w:r>
           </w:p>
         </w:tc>
@@ -2526,7 +2879,7 @@
                 <w:szCs w:val="20"/>
                 <w:lang w:val="en-IN"/>
               </w:rPr>
-              <w:t>1 day</w:t>
+              <w:t>8 hr</w:t>
             </w:r>
           </w:p>
         </w:tc>
@@ -2539,7 +2892,7 @@
           <w:tcPr>
             <w:tcW w:w="993" w:type="dxa"/>
             <w:tcBorders>
-              <w:top w:val="nil"/>
+              <w:top w:val="single" w:sz="4" w:space="0" w:color="auto"/>
               <w:left w:val="single" w:sz="4" w:space="0" w:color="auto"/>
               <w:bottom w:val="single" w:sz="4" w:space="0" w:color="auto"/>
               <w:right w:val="single" w:sz="4" w:space="0" w:color="auto"/>
@@ -2586,7 +2939,7 @@
           <w:tcPr>
             <w:tcW w:w="5386" w:type="dxa"/>
             <w:tcBorders>
-              <w:top w:val="nil"/>
+              <w:top w:val="single" w:sz="4" w:space="0" w:color="auto"/>
               <w:left w:val="nil"/>
               <w:bottom w:val="single" w:sz="4" w:space="0" w:color="auto"/>
               <w:right w:val="single" w:sz="4" w:space="0" w:color="auto"/>
@@ -2610,25 +2963,7 @@
                 <w:color w:val="292A2E"/>
                 <w:lang w:val="en-IN"/>
               </w:rPr>
-              <w:t xml:space="preserve">API </w:t>
-            </w:r>
-            <w:proofErr w:type="spellStart"/>
-            <w:r>
-              <w:rPr>
-                <w:rFonts w:ascii="Segoe UI" w:eastAsia="Times New Roman" w:hAnsi="Segoe UI" w:cs="Segoe UI"/>
-                <w:color w:val="292A2E"/>
-                <w:lang w:val="en-IN"/>
-              </w:rPr>
-              <w:t>Testrig</w:t>
-            </w:r>
-            <w:proofErr w:type="spellEnd"/>
-            <w:r>
-              <w:rPr>
-                <w:rFonts w:ascii="Segoe UI" w:eastAsia="Times New Roman" w:hAnsi="Segoe UI" w:cs="Segoe UI"/>
-                <w:color w:val="292A2E"/>
-                <w:lang w:val="en-IN"/>
-              </w:rPr>
-              <w:t xml:space="preserve"> </w:t>
+              <w:t xml:space="preserve">API Testrig </w:t>
             </w:r>
           </w:p>
         </w:tc>
@@ -2636,7 +2971,7 @@
           <w:tcPr>
             <w:tcW w:w="2268" w:type="dxa"/>
             <w:tcBorders>
-              <w:top w:val="nil"/>
+              <w:top w:val="single" w:sz="4" w:space="0" w:color="auto"/>
               <w:left w:val="nil"/>
               <w:bottom w:val="single" w:sz="4" w:space="0" w:color="auto"/>
               <w:right w:val="single" w:sz="4" w:space="0" w:color="auto"/>
@@ -2664,7 +2999,130 @@
                 <w:szCs w:val="20"/>
                 <w:lang w:val="en-IN"/>
               </w:rPr>
-              <w:t>1 day</w:t>
+              <w:t>8 hr</w:t>
+            </w:r>
+          </w:p>
+        </w:tc>
+      </w:tr>
+      <w:tr>
+        <w:trPr>
+          <w:trHeight w:val="58"/>
+        </w:trPr>
+        <w:tc>
+          <w:tcPr>
+            <w:tcW w:w="993" w:type="dxa"/>
+            <w:tcBorders>
+              <w:top w:val="single" w:sz="4" w:space="0" w:color="auto"/>
+              <w:left w:val="single" w:sz="4" w:space="0" w:color="auto"/>
+              <w:bottom w:val="single" w:sz="4" w:space="0" w:color="auto"/>
+              <w:right w:val="single" w:sz="4" w:space="0" w:color="auto"/>
+            </w:tcBorders>
+            <w:shd w:val="clear" w:color="000000" w:fill="FFFFFF"/>
+            <w:vAlign w:val="center"/>
+          </w:tcPr>
+          <w:p>
+            <w:pPr>
+              <w:spacing w:line="240" w:lineRule="auto"/>
+              <w:jc w:val="center"/>
+              <w:rPr>
+                <w:rFonts w:ascii="Segoe UI" w:eastAsia="Times New Roman" w:hAnsi="Segoe UI" w:cs="Segoe UI"/>
+                <w:color w:val="292A2E"/>
+                <w:sz w:val="20"/>
+                <w:szCs w:val="20"/>
+                <w:lang w:val="en-IN"/>
+              </w:rPr>
+            </w:pPr>
+          </w:p>
+        </w:tc>
+        <w:tc>
+          <w:tcPr>
+            <w:tcW w:w="5386" w:type="dxa"/>
+            <w:tcBorders>
+              <w:top w:val="single" w:sz="4" w:space="0" w:color="auto"/>
+              <w:left w:val="nil"/>
+              <w:bottom w:val="single" w:sz="4" w:space="0" w:color="auto"/>
+              <w:right w:val="single" w:sz="4" w:space="0" w:color="auto"/>
+            </w:tcBorders>
+            <w:shd w:val="clear" w:color="000000" w:fill="FFFFFF"/>
+            <w:vAlign w:val="center"/>
+          </w:tcPr>
+          <w:p>
+            <w:pPr>
+              <w:spacing w:line="240" w:lineRule="auto"/>
+              <w:rPr>
+                <w:rFonts w:ascii="Segoe UI" w:eastAsia="Times New Roman" w:hAnsi="Segoe UI" w:cs="Segoe UI"/>
+                <w:b/>
+                <w:color w:val="292A2E"/>
+                <w:lang w:val="en-IN"/>
+              </w:rPr>
+            </w:pPr>
+            <w:r>
+              <w:rPr>
+                <w:rFonts w:ascii="Segoe UI" w:eastAsia="Times New Roman" w:hAnsi="Segoe UI" w:cs="Segoe UI"/>
+                <w:b/>
+                <w:color w:val="292A2E"/>
+                <w:lang w:val="en-IN"/>
+              </w:rPr>
+              <w:t>Total Time Taken</w:t>
+            </w:r>
+          </w:p>
+        </w:tc>
+        <w:tc>
+          <w:tcPr>
+            <w:tcW w:w="2268" w:type="dxa"/>
+            <w:tcBorders>
+              <w:top w:val="single" w:sz="4" w:space="0" w:color="auto"/>
+              <w:left w:val="nil"/>
+              <w:bottom w:val="single" w:sz="4" w:space="0" w:color="auto"/>
+              <w:right w:val="single" w:sz="4" w:space="0" w:color="auto"/>
+            </w:tcBorders>
+            <w:shd w:val="clear" w:color="000000" w:fill="FFFFFF"/>
+            <w:vAlign w:val="center"/>
+          </w:tcPr>
+          <w:p>
+            <w:pPr>
+              <w:spacing w:line="240" w:lineRule="auto"/>
+              <w:rPr>
+                <w:rFonts w:ascii="Segoe UI" w:eastAsia="Times New Roman" w:hAnsi="Segoe UI" w:cs="Segoe UI"/>
+                <w:b/>
+                <w:color w:val="292A2E"/>
+                <w:sz w:val="20"/>
+                <w:szCs w:val="20"/>
+                <w:lang w:val="en-IN"/>
+              </w:rPr>
+            </w:pPr>
+            <w:r>
+              <w:rPr>
+                <w:rFonts w:ascii="Segoe UI" w:eastAsia="Times New Roman" w:hAnsi="Segoe UI" w:cs="Segoe UI"/>
+                <w:b/>
+                <w:color w:val="292A2E"/>
+                <w:sz w:val="20"/>
+                <w:szCs w:val="20"/>
+                <w:lang w:val="en-IN"/>
+              </w:rPr>
+              <w:t>97 hr</w:t>
+            </w:r>
+            <w:r>
+              <w:rPr>
+                <w:rFonts w:ascii="Segoe UI" w:eastAsia="Times New Roman" w:hAnsi="Segoe UI" w:cs="Segoe UI"/>
+                <w:b/>
+                <w:color w:val="292A2E"/>
+                <w:sz w:val="20"/>
+                <w:szCs w:val="20"/>
+                <w:lang w:val="en-IN"/>
+              </w:rPr>
+              <w:t>s</w:t>
+            </w:r>
+            <w:r>
+              <w:rPr>
+                <w:rFonts w:ascii="Segoe UI" w:eastAsia="Times New Roman" w:hAnsi="Segoe UI" w:cs="Segoe UI"/>
+                <w:b/>
+                <w:color w:val="292A2E"/>
+                <w:sz w:val="20"/>
+                <w:szCs w:val="20"/>
+                <w:lang w:val="en-IN"/>
+              </w:rPr>
+              <w:t xml:space="preserve"> (12 days)</w:t>
             </w:r>
           </w:p>
         </w:tc>
@@ -2674,7 +3132,7 @@
       <w:pPr>
         <w:pStyle w:val="Heading1"/>
       </w:pPr>
-      <w:bookmarkStart w:id="6" w:name="_Toc203390206"/>
+      <w:bookmarkStart w:id="6" w:name="_Toc204342730"/>
       <w:r>
         <w:t>Main feature</w:t>
       </w:r>
@@ -2771,6 +3229,15 @@
         </w:rPr>
         <w:t>unctionality</w:t>
       </w:r>
+      <w:r>
+        <w:rPr>
+          <w:color w:val="1D1C1D"/>
+          <w:sz w:val="24"/>
+          <w:szCs w:val="24"/>
+          <w:highlight w:val="white"/>
+        </w:rPr>
+        <w:t xml:space="preserve"> - by automation </w:t>
+      </w:r>
     </w:p>
     <w:p>
       <w:pPr>
@@ -2874,6 +3341,89 @@
     </w:p>
     <w:p>
       <w:pPr>
+        <w:pStyle w:val="Heading1"/>
+        <w:spacing w:before="120"/>
+        <w:rPr>
+          <w:rStyle w:val="Strong"/>
+          <w:b w:val="0"/>
+          <w:bCs w:val="0"/>
+        </w:rPr>
+      </w:pPr>
+      <w:bookmarkStart w:id="8" w:name="_Toc204342731"/>
+      <w:r>
+        <w:rPr>
+          <w:rStyle w:val="Strong"/>
+          <w:b w:val="0"/>
+          <w:bCs w:val="0"/>
+        </w:rPr>
+        <w:t>High-level observation points:</w:t>
+      </w:r>
+      <w:bookmarkEnd w:id="8"/>
+    </w:p>
+    <w:p>
+      <w:pPr>
+        <w:pStyle w:val="Heading3"/>
+        <w:spacing w:before="120"/>
+        <w:rPr>
+          <w:color w:val="auto"/>
+          <w:sz w:val="24"/>
+          <w:szCs w:val="24"/>
+        </w:rPr>
+      </w:pPr>
+      <w:bookmarkStart w:id="9" w:name="_Toc204342732"/>
+      <w:r>
+        <w:rPr>
+          <w:color w:val="1D1C1D"/>
+        </w:rPr>
+        <w:t>1</w:t>
+      </w:r>
+      <w:r>
+        <w:rPr>
+          <w:color w:val="auto"/>
+          <w:sz w:val="24"/>
+          <w:szCs w:val="24"/>
+        </w:rPr>
+        <w:t>. Ubuntu 24.04 Not Supported During Deployment</w:t>
+      </w:r>
+      <w:bookmarkEnd w:id="9"/>
+    </w:p>
+    <w:p>
+      <w:pPr>
+        <w:widowControl w:val="0"/>
+        <w:numPr>
+          <w:ilvl w:val="0"/>
+          <w:numId w:val="1"/>
+        </w:numPr>
+        <w:pBdr>
+          <w:top w:val="nil"/>
+          <w:left w:val="nil"/>
+          <w:bottom w:val="nil"/>
+          <w:right w:val="nil"/>
+          <w:between w:val="nil"/>
+        </w:pBdr>
+        <w:spacing w:after="120"/>
+        <w:rPr>
+          <w:sz w:val="24"/>
+          <w:szCs w:val="24"/>
+        </w:rPr>
+      </w:pPr>
+      <w:r>
+        <w:rPr>
+          <w:sz w:val="24"/>
+          <w:szCs w:val="24"/>
+        </w:rPr>
+        <w:t>Deployment failed when attempted on Ubuntu 24.04</w:t>
+      </w:r>
+      <w:r>
+        <w:rPr>
+          <w:sz w:val="24"/>
+          <w:szCs w:val="24"/>
+        </w:rPr>
+        <w:t>.</w:t>
+      </w:r>
+    </w:p>
+    <w:p>
+      <w:pPr>
         <w:widowControl w:val="0"/>
         <w:pBdr>
           <w:top w:val="nil"/>
@@ -2883,6 +3433,454 @@
           <w:between w:val="nil"/>
         </w:pBdr>
         <w:spacing w:after="120"/>
+        <w:ind w:left="360"/>
+        <w:rPr>
+          <w:sz w:val="24"/>
+          <w:szCs w:val="24"/>
+        </w:rPr>
+      </w:pPr>
+      <w:r>
+        <w:rPr>
+          <w:sz w:val="24"/>
+          <w:szCs w:val="24"/>
+        </w:rPr>
+        <w:t>Root Cause: Compatibility issues with deployment scripts and dependencies not fully supported on Ubuntu 24.</w:t>
+      </w:r>
+    </w:p>
+    <w:p>
+      <w:pPr>
+        <w:pStyle w:val="NormalWeb"/>
+        <w:ind w:left="360"/>
+        <w:rPr>
+          <w:rFonts w:ascii="Arial" w:hAnsi="Arial" w:cs="Arial"/>
+        </w:rPr>
+      </w:pPr>
+      <w:r>
+        <w:rPr>
+          <w:rStyle w:val="Strong"/>
+          <w:rFonts w:ascii="Arial" w:hAnsi="Arial" w:cs="Arial"/>
+          <w:b w:val="0"/>
+          <w:bCs w:val="0"/>
+        </w:rPr>
+        <w:lastRenderedPageBreak/>
+        <w:t>Resolution</w:t>
+      </w:r>
+      <w:r>
+        <w:rPr>
+          <w:rFonts w:ascii="Arial" w:hAnsi="Arial" w:cs="Arial"/>
+        </w:rPr>
+        <w:t xml:space="preserve">: Downgraded to </w:t>
+      </w:r>
+      <w:r>
+        <w:rPr>
+          <w:rStyle w:val="Strong"/>
+          <w:rFonts w:ascii="Arial" w:hAnsi="Arial" w:cs="Arial"/>
+          <w:b w:val="0"/>
+          <w:bCs w:val="0"/>
+        </w:rPr>
+        <w:t>Ubuntu 22.04 LTS</w:t>
+      </w:r>
+      <w:r>
+        <w:rPr>
+          <w:rFonts w:ascii="Arial" w:hAnsi="Arial" w:cs="Arial"/>
+        </w:rPr>
+        <w:t>, after which the deployment completed successfully.</w:t>
+      </w:r>
+    </w:p>
+    <w:p>
+      <w:pPr>
+        <w:pStyle w:val="Heading3"/>
+        <w:rPr>
+          <w:color w:val="auto"/>
+          <w:sz w:val="24"/>
+          <w:szCs w:val="24"/>
+        </w:rPr>
+      </w:pPr>
+      <w:bookmarkStart w:id="10" w:name="_Toc204342733"/>
+      <w:r>
+        <w:rPr>
+          <w:color w:val="auto"/>
+          <w:sz w:val="24"/>
+          <w:szCs w:val="24"/>
+        </w:rPr>
+        <w:t>2. Rancher Latest Version Incompatible with Cluster Import</w:t>
+      </w:r>
+      <w:bookmarkEnd w:id="10"/>
+    </w:p>
+    <w:p>
+      <w:pPr>
+        <w:widowControl w:val="0"/>
+        <w:numPr>
+          <w:ilvl w:val="0"/>
+          <w:numId w:val="1"/>
+        </w:numPr>
+        <w:pBdr>
+          <w:top w:val="nil"/>
+          <w:left w:val="nil"/>
+          <w:bottom w:val="nil"/>
+          <w:right w:val="nil"/>
+          <w:between w:val="nil"/>
+        </w:pBdr>
+        <w:spacing w:after="120"/>
+        <w:rPr>
+          <w:sz w:val="24"/>
+          <w:szCs w:val="24"/>
+        </w:rPr>
+      </w:pPr>
+      <w:r>
+        <w:rPr>
+          <w:sz w:val="24"/>
+          <w:szCs w:val="24"/>
+        </w:rPr>
+        <w:t>Unable to import clusters using the latest version of Rancher.</w:t>
+      </w:r>
+    </w:p>
+    <w:p>
+      <w:pPr>
+        <w:widowControl w:val="0"/>
+        <w:pBdr>
+          <w:top w:val="nil"/>
+          <w:left w:val="nil"/>
+          <w:bottom w:val="nil"/>
+          <w:right w:val="nil"/>
+          <w:between w:val="nil"/>
+        </w:pBdr>
+        <w:spacing w:after="120"/>
+        <w:ind w:left="360"/>
+        <w:rPr>
+          <w:color w:val="1D1C1D"/>
+          <w:sz w:val="24"/>
+          <w:szCs w:val="24"/>
+        </w:rPr>
+      </w:pPr>
+      <w:r>
+        <w:rPr>
+          <w:sz w:val="24"/>
+          <w:szCs w:val="24"/>
+        </w:rPr>
+        <w:t>Root Cause: Recent Rancher releases have deprecated or altered cluster</w:t>
+      </w:r>
+      <w:r>
+        <w:rPr>
+          <w:color w:val="1D1C1D"/>
+          <w:sz w:val="24"/>
+          <w:szCs w:val="24"/>
+        </w:rPr>
+        <w:t xml:space="preserve"> import functionality.</w:t>
+      </w:r>
+    </w:p>
+    <w:p>
+      <w:pPr>
+        <w:widowControl w:val="0"/>
+        <w:pBdr>
+          <w:top w:val="nil"/>
+          <w:left w:val="nil"/>
+          <w:bottom w:val="nil"/>
+          <w:right w:val="nil"/>
+          <w:between w:val="nil"/>
+        </w:pBdr>
+        <w:spacing w:after="120"/>
+        <w:ind w:left="360"/>
+        <w:rPr>
+          <w:color w:val="1D1C1D"/>
+          <w:sz w:val="24"/>
+          <w:szCs w:val="24"/>
+        </w:rPr>
+      </w:pPr>
+      <w:r>
+        <w:rPr>
+          <w:color w:val="1D1C1D"/>
+          <w:sz w:val="24"/>
+          <w:szCs w:val="24"/>
+        </w:rPr>
+        <w:t>Resolution: Installed Rancher version 2.6.9, which successfully supported cluster import.</w:t>
+      </w:r>
+    </w:p>
+    <w:p>
+      <w:pPr>
+        <w:pStyle w:val="Heading3"/>
+        <w:spacing w:after="120"/>
+        <w:rPr>
+          <w:color w:val="auto"/>
+          <w:sz w:val="24"/>
+          <w:szCs w:val="24"/>
+        </w:rPr>
+      </w:pPr>
+      <w:bookmarkStart w:id="11" w:name="_Toc204342734"/>
+      <w:r>
+        <w:rPr>
+          <w:color w:val="auto"/>
+          <w:sz w:val="24"/>
+          <w:szCs w:val="24"/>
+        </w:rPr>
+        <w:t>3. PostgreSQL Connection Failure Despite Valid Credentials</w:t>
+      </w:r>
+      <w:bookmarkEnd w:id="11"/>
+    </w:p>
+    <w:p>
+      <w:pPr>
+        <w:widowControl w:val="0"/>
+        <w:numPr>
+          <w:ilvl w:val="0"/>
+          <w:numId w:val="1"/>
+        </w:numPr>
+        <w:pBdr>
+          <w:top w:val="nil"/>
+          <w:left w:val="nil"/>
+          <w:bottom w:val="nil"/>
+          <w:right w:val="nil"/>
+          <w:between w:val="nil"/>
+        </w:pBdr>
+        <w:spacing w:after="120"/>
+        <w:rPr>
+          <w:color w:val="1D1C1D"/>
+          <w:sz w:val="24"/>
+          <w:szCs w:val="24"/>
+        </w:rPr>
+      </w:pPr>
+      <w:r>
+        <w:rPr>
+          <w:color w:val="1D1C1D"/>
+          <w:sz w:val="24"/>
+          <w:szCs w:val="24"/>
+        </w:rPr>
+        <w:t>PostgreSQL did not accept connections, even when correct credentials were used.</w:t>
+      </w:r>
+    </w:p>
+    <w:p>
+      <w:pPr>
+        <w:widowControl w:val="0"/>
+        <w:pBdr>
+          <w:top w:val="nil"/>
+          <w:left w:val="nil"/>
+          <w:bottom w:val="nil"/>
+          <w:right w:val="nil"/>
+          <w:between w:val="nil"/>
+        </w:pBdr>
+        <w:spacing w:after="120"/>
+        <w:ind w:left="360"/>
+        <w:rPr>
+          <w:color w:val="1D1C1D"/>
+          <w:sz w:val="24"/>
+          <w:szCs w:val="24"/>
+        </w:rPr>
+      </w:pPr>
+      <w:r>
+        <w:rPr>
+          <w:color w:val="1D1C1D"/>
+          <w:sz w:val="24"/>
+          <w:szCs w:val="24"/>
+        </w:rPr>
+        <w:t>Root Cause: Required network ports (e.g., 5432) were not open or allowed by firewall settings.</w:t>
+      </w:r>
+    </w:p>
+    <w:p>
+      <w:pPr>
+        <w:widowControl w:val="0"/>
+        <w:pBdr>
+          <w:top w:val="nil"/>
+          <w:left w:val="nil"/>
+          <w:bottom w:val="nil"/>
+          <w:right w:val="nil"/>
+          <w:between w:val="nil"/>
+        </w:pBdr>
+        <w:spacing w:after="120"/>
+        <w:ind w:left="360"/>
+        <w:rPr>
+          <w:color w:val="1D1C1D"/>
+          <w:sz w:val="24"/>
+          <w:szCs w:val="24"/>
+        </w:rPr>
+      </w:pPr>
+      <w:r>
+        <w:rPr>
+          <w:color w:val="1D1C1D"/>
+          <w:sz w:val="24"/>
+          <w:szCs w:val="24"/>
+        </w:rPr>
+        <w:t>Resolution: Configured firewall and network rules to open necessary PostgreSQL ports. Connection established successfully afterward.</w:t>
+      </w:r>
+    </w:p>
+    <w:p>
+      <w:pPr>
+        <w:pStyle w:val="Heading3"/>
+        <w:spacing w:after="120"/>
+        <w:rPr>
+          <w:color w:val="auto"/>
+          <w:sz w:val="24"/>
+          <w:szCs w:val="24"/>
+        </w:rPr>
+      </w:pPr>
+      <w:bookmarkStart w:id="12" w:name="_Toc204342735"/>
+      <w:r>
+        <w:rPr>
+          <w:color w:val="auto"/>
+          <w:sz w:val="24"/>
+          <w:szCs w:val="24"/>
+        </w:rPr>
+        <w:t>4. Reg</w:t>
+      </w:r>
+      <w:r>
+        <w:rPr>
+          <w:color w:val="auto"/>
+          <w:sz w:val="24"/>
+          <w:szCs w:val="24"/>
+        </w:rPr>
+        <w:t>-</w:t>
+      </w:r>
+      <w:r>
+        <w:rPr>
+          <w:color w:val="auto"/>
+          <w:sz w:val="24"/>
+          <w:szCs w:val="24"/>
+        </w:rPr>
+        <w:t>client Installation Failure Due to OpenSSL Version</w:t>
+      </w:r>
+      <w:bookmarkEnd w:id="12"/>
+    </w:p>
+    <w:p>
+      <w:pPr>
+        <w:widowControl w:val="0"/>
+        <w:numPr>
+          <w:ilvl w:val="0"/>
+          <w:numId w:val="1"/>
+        </w:numPr>
+        <w:pBdr>
+          <w:top w:val="nil"/>
+          <w:left w:val="nil"/>
+          <w:bottom w:val="nil"/>
+          <w:right w:val="nil"/>
+          <w:between w:val="nil"/>
+        </w:pBdr>
+        <w:spacing w:after="120"/>
+        <w:rPr>
+          <w:color w:val="1D1C1D"/>
+          <w:sz w:val="24"/>
+          <w:szCs w:val="24"/>
+        </w:rPr>
+      </w:pPr>
+      <w:r>
+        <w:rPr>
+          <w:color w:val="1D1C1D"/>
+          <w:sz w:val="24"/>
+          <w:szCs w:val="24"/>
+        </w:rPr>
+        <w:t>Reg</w:t>
+      </w:r>
+      <w:r>
+        <w:rPr>
+          <w:color w:val="1D1C1D"/>
+          <w:sz w:val="24"/>
+          <w:szCs w:val="24"/>
+        </w:rPr>
+        <w:t>-</w:t>
+      </w:r>
+      <w:r>
+        <w:rPr>
+          <w:color w:val="1D1C1D"/>
+          <w:sz w:val="24"/>
+          <w:szCs w:val="24"/>
+        </w:rPr>
+        <w:t>client installation failed due to incompatible OpenSSL version.</w:t>
+      </w:r>
+    </w:p>
+    <w:p>
+      <w:pPr>
+        <w:widowControl w:val="0"/>
+        <w:pBdr>
+          <w:top w:val="nil"/>
+          <w:left w:val="nil"/>
+          <w:bottom w:val="nil"/>
+          <w:right w:val="nil"/>
+          <w:between w:val="nil"/>
+        </w:pBdr>
+        <w:spacing w:after="120"/>
+        <w:ind w:left="360"/>
+        <w:rPr>
+          <w:color w:val="1D1C1D"/>
+          <w:sz w:val="24"/>
+          <w:szCs w:val="24"/>
+        </w:rPr>
+      </w:pPr>
+      <w:r>
+        <w:rPr>
+          <w:color w:val="1D1C1D"/>
+          <w:sz w:val="24"/>
+          <w:szCs w:val="24"/>
+        </w:rPr>
+        <w:t>Root Cause: Reg</w:t>
+      </w:r>
+      <w:r>
+        <w:rPr>
+          <w:color w:val="1D1C1D"/>
+          <w:sz w:val="24"/>
+          <w:szCs w:val="24"/>
+        </w:rPr>
+        <w:t>-</w:t>
+      </w:r>
+      <w:r>
+        <w:rPr>
+          <w:color w:val="1D1C1D"/>
+          <w:sz w:val="24"/>
+          <w:szCs w:val="24"/>
+        </w:rPr>
+        <w:t>client requires OpenSSL v1.1.1f, but the system had a different version.</w:t>
+      </w:r>
+    </w:p>
+    <w:p>
+      <w:pPr>
+        <w:widowControl w:val="0"/>
+        <w:pBdr>
+          <w:top w:val="nil"/>
+          <w:left w:val="nil"/>
+          <w:bottom w:val="nil"/>
+          <w:right w:val="nil"/>
+          <w:between w:val="nil"/>
+        </w:pBdr>
+        <w:spacing w:after="120"/>
+        <w:ind w:left="360"/>
+        <w:rPr>
+          <w:color w:val="1D1C1D"/>
+          <w:sz w:val="24"/>
+          <w:szCs w:val="24"/>
+        </w:rPr>
+      </w:pPr>
+      <w:r>
+        <w:rPr>
+          <w:color w:val="1D1C1D"/>
+          <w:sz w:val="24"/>
+          <w:szCs w:val="24"/>
+        </w:rPr>
+        <w:t>Resolution: Installed OpenSSL version 1.1.1f before running the reg</w:t>
+      </w:r>
+      <w:r>
+        <w:rPr>
+          <w:color w:val="1D1C1D"/>
+          <w:sz w:val="24"/>
+          <w:szCs w:val="24"/>
+        </w:rPr>
+        <w:t>-</w:t>
+      </w:r>
+      <w:r>
+        <w:rPr>
+          <w:color w:val="1D1C1D"/>
+          <w:sz w:val="24"/>
+          <w:szCs w:val="24"/>
+        </w:rPr>
+        <w:t>client installation.</w:t>
+      </w:r>
+    </w:p>
+    <w:p>
+      <w:pPr>
+        <w:widowControl w:val="0"/>
+        <w:pBdr>
+          <w:top w:val="nil"/>
+          <w:left w:val="nil"/>
+          <w:bottom w:val="nil"/>
+          <w:right w:val="nil"/>
+          <w:between w:val="nil"/>
+        </w:pBdr>
+        <w:spacing w:after="120"/>
         <w:rPr>
           <w:color w:val="1D1C1D"/>
           <w:sz w:val="24"/>
@@ -2896,11 +3894,11 @@
         <w:pStyle w:val="Heading1"/>
         <w:spacing w:before="120" w:after="0"/>
       </w:pPr>
-      <w:bookmarkStart w:id="8" w:name="_Toc203390207"/>
+      <w:bookmarkStart w:id="13" w:name="_Toc204342736"/>
       <w:r>
         <w:t>Test execution statistics</w:t>
       </w:r>
-      <w:bookmarkEnd w:id="8"/>
+      <w:bookmarkEnd w:id="13"/>
       <w:r>
         <w:t xml:space="preserve"> </w:t>
       </w:r>
@@ -2910,7 +3908,7 @@
         <w:pStyle w:val="Heading1"/>
         <w:spacing w:before="120"/>
       </w:pPr>
-      <w:bookmarkStart w:id="9" w:name="_Toc203390208"/>
+      <w:bookmarkStart w:id="14" w:name="_Toc204342737"/>
       <w:r>
         <w:t>A</w:t>
       </w:r>
@@ -2920,7 +3918,7 @@
       <w:r>
         <w:t xml:space="preserve"> test results</w:t>
       </w:r>
-      <w:bookmarkEnd w:id="9"/>
+      <w:bookmarkEnd w:id="14"/>
     </w:p>
     <w:p>
       <w:pPr>
@@ -2949,15 +3947,7 @@
           <w:sz w:val="24"/>
           <w:szCs w:val="24"/>
         </w:rPr>
-        <w:t xml:space="preserve"> with the user stories. Expected results were monitored by examining the </w:t>
-      </w:r>
-      <w:r>
-        <w:rPr>
-          <w:sz w:val="24"/>
-          <w:szCs w:val="24"/>
-        </w:rPr>
-        <w:lastRenderedPageBreak/>
-        <w:t>user interface. The coverage includes System testing, End-To-End flows across multiple languages and configurations. The testing cycle included simulation of multiple identity schema and respective UI schema configurations</w:t>
+        <w:t xml:space="preserve"> with the user stories. Expected results were monitored by examining the user interface. The coverage includes System testing, End-To-End flows across multiple languages and configurations. The testing cycle included simulation of multiple identity schema and respective UI schema configurations</w:t>
       </w:r>
       <w:r>
         <w:rPr>
@@ -2979,6 +3969,7 @@
           <w:sz w:val="25"/>
           <w:szCs w:val="25"/>
         </w:rPr>
+        <w:lastRenderedPageBreak/>
         <w:t>Here is the detailed breakdown:</w:t>
       </w:r>
     </w:p>
@@ -4962,6 +5953,155 @@
 <file path=word/numbering.xml><?xml version="1.0" encoding="utf-8"?>
 <w:numbering xmlns:wpc="http://schemas.microsoft.com/office/word/2010/wordprocessingCanvas" xmlns:cx="http://schemas.microsoft.com/office/drawing/2014/chartex" xmlns:cx1="http://schemas.microsoft.com/office/drawing/2015/9/8/chartex" xmlns:cx2="http://schemas.microsoft.com/office/drawing/2015/10/21/chartex" xmlns:cx3="http://schemas.microsoft.com/office/drawing/2016/5/9/chartex" xmlns:cx4="http://schemas.microsoft.com/office/drawing/2016/5/10/chartex" xmlns:cx5="http://schemas.microsoft.com/office/drawing/2016/5/11/chartex" xmlns:cx6="http://schemas.microsoft.com/office/drawing/2016/5/12/chartex" xmlns:cx7="http://schemas.microsoft.com/office/drawing/2016/5/13/chartex" xmlns:cx8="http://schemas.microsoft.com/office/drawing/2016/5/14/chartex" xmlns:mc="http://schemas.openxmlformats.org/markup-compatibility/2006" xmlns:aink="http://schemas.microsoft.com/office/drawing/2016/ink" xmlns:am3d="http://schemas.microsoft.com/office/drawing/2017/model3d" xmlns:o="urn:schemas-microsoft-com:office:office" xmlns:r="http://schemas.openxmlformats.org/officeDocument/2006/relationships" xmlns:m="http://schemas.openxmlformats.org/officeDocument/2006/math" xmlns:v="urn:schemas-microsoft-com:vml" xmlns:wp14="http://schemas.microsoft.com/office/word/2010/wordprocessingDrawing" xmlns:wp="http://schemas.openxmlformats.org/drawingml/2006/wordprocessingDrawing" xmlns:w10="urn:schemas-microsoft-com:office:word" xmlns:w="http://schemas.openxmlformats.org/wordprocessingml/2006/main" xmlns:w14="http://schemas.microsoft.com/office/word/2010/wordml" xmlns:w15="http://schemas.microsoft.com/office/word/2012/wordml" xmlns:w16cid="http://schemas.microsoft.com/office/word/2016/wordml/cid" xmlns:w16se="http://schemas.microsoft.com/office/word/2015/wordml/symex" xmlns:wpg="http://schemas.microsoft.com/office/word/2010/wordprocessingGroup" xmlns:wpi="http://schemas.microsoft.com/office/word/2010/wordprocessingInk" xmlns:wne="http://schemas.microsoft.com/office/word/2006/wordml" xmlns:wps="http://schemas.microsoft.com/office/word/2010/wordprocessingShape" mc:Ignorable="w14 w15 w16se w16cid wp14">
   <w:abstractNum w:abstractNumId="0" w15:restartNumberingAfterBreak="0">
+    <w:nsid w:val="11CD189B"/>
+    <w:multiLevelType w:val="multilevel"/>
+    <w:tmpl w:val="B2D4F2D8"/>
+    <w:lvl w:ilvl="0">
+      <w:start w:val="1"/>
+      <w:numFmt w:val="bullet"/>
+      <w:lvlText w:val="o"/>
+      <w:lvlJc w:val="left"/>
+      <w:pPr>
+        <w:tabs>
+          <w:tab w:val="num" w:pos="720"/>
+        </w:tabs>
+        <w:ind w:left="720" w:hanging="360"/>
+      </w:pPr>
+      <w:rPr>
+        <w:rFonts w:ascii="Courier New" w:hAnsi="Courier New" w:cs="Courier New" w:hint="default"/>
+        <w:sz w:val="20"/>
+      </w:rPr>
+    </w:lvl>
+    <w:lvl w:ilvl="1" w:tentative="1">
+      <w:start w:val="1"/>
+      <w:numFmt w:val="bullet"/>
+      <w:lvlText w:val="o"/>
+      <w:lvlJc w:val="left"/>
+      <w:pPr>
+        <w:tabs>
+          <w:tab w:val="num" w:pos="1440"/>
+        </w:tabs>
+        <w:ind w:left="1440" w:hanging="360"/>
+      </w:pPr>
+      <w:rPr>
+        <w:rFonts w:ascii="Courier New" w:hAnsi="Courier New" w:hint="default"/>
+        <w:sz w:val="20"/>
+      </w:rPr>
+    </w:lvl>
+    <w:lvl w:ilvl="2" w:tentative="1">
+      <w:start w:val="1"/>
+      <w:numFmt w:val="bullet"/>
+      <w:lvlText w:val=""/>
+      <w:lvlJc w:val="left"/>
+      <w:pPr>
+        <w:tabs>
+          <w:tab w:val="num" w:pos="2160"/>
+        </w:tabs>
+        <w:ind w:left="2160" w:hanging="360"/>
+      </w:pPr>
+      <w:rPr>
+        <w:rFonts w:ascii="Wingdings" w:hAnsi="Wingdings" w:hint="default"/>
+        <w:sz w:val="20"/>
+      </w:rPr>
+    </w:lvl>
+    <w:lvl w:ilvl="3" w:tentative="1">
+      <w:start w:val="1"/>
+      <w:numFmt w:val="bullet"/>
+      <w:lvlText w:val=""/>
+      <w:lvlJc w:val="left"/>
+      <w:pPr>
+        <w:tabs>
+          <w:tab w:val="num" w:pos="2880"/>
+        </w:tabs>
+        <w:ind w:left="2880" w:hanging="360"/>
+      </w:pPr>
+      <w:rPr>
+        <w:rFonts w:ascii="Wingdings" w:hAnsi="Wingdings" w:hint="default"/>
+        <w:sz w:val="20"/>
+      </w:rPr>
+    </w:lvl>
+    <w:lvl w:ilvl="4" w:tentative="1">
+      <w:start w:val="1"/>
+      <w:numFmt w:val="bullet"/>
+      <w:lvlText w:val=""/>
+      <w:lvlJc w:val="left"/>
+      <w:pPr>
+        <w:tabs>
+          <w:tab w:val="num" w:pos="3600"/>
+        </w:tabs>
+        <w:ind w:left="3600" w:hanging="360"/>
+      </w:pPr>
+      <w:rPr>
+        <w:rFonts w:ascii="Wingdings" w:hAnsi="Wingdings" w:hint="default"/>
+        <w:sz w:val="20"/>
+      </w:rPr>
+    </w:lvl>
+    <w:lvl w:ilvl="5" w:tentative="1">
+      <w:start w:val="1"/>
+      <w:numFmt w:val="bullet"/>
+      <w:lvlText w:val=""/>
+      <w:lvlJc w:val="left"/>
+      <w:pPr>
+        <w:tabs>
+          <w:tab w:val="num" w:pos="4320"/>
+        </w:tabs>
+        <w:ind w:left="4320" w:hanging="360"/>
+      </w:pPr>
+      <w:rPr>
+        <w:rFonts w:ascii="Wingdings" w:hAnsi="Wingdings" w:hint="default"/>
+        <w:sz w:val="20"/>
+      </w:rPr>
+    </w:lvl>
+    <w:lvl w:ilvl="6" w:tentative="1">
+      <w:start w:val="1"/>
+      <w:numFmt w:val="bullet"/>
+      <w:lvlText w:val=""/>
+      <w:lvlJc w:val="left"/>
+      <w:pPr>
+        <w:tabs>
+          <w:tab w:val="num" w:pos="5040"/>
+        </w:tabs>
+        <w:ind w:left="5040" w:hanging="360"/>
+      </w:pPr>
+      <w:rPr>
+        <w:rFonts w:ascii="Wingdings" w:hAnsi="Wingdings" w:hint="default"/>
+        <w:sz w:val="20"/>
+      </w:rPr>
+    </w:lvl>
+    <w:lvl w:ilvl="7" w:tentative="1">
+      <w:start w:val="1"/>
+      <w:numFmt w:val="bullet"/>
+      <w:lvlText w:val=""/>
+      <w:lvlJc w:val="left"/>
+      <w:pPr>
+        <w:tabs>
+          <w:tab w:val="num" w:pos="5760"/>
+        </w:tabs>
+        <w:ind w:left="5760" w:hanging="360"/>
+      </w:pPr>
+      <w:rPr>
+        <w:rFonts w:ascii="Wingdings" w:hAnsi="Wingdings" w:hint="default"/>
+        <w:sz w:val="20"/>
+      </w:rPr>
+    </w:lvl>
+    <w:lvl w:ilvl="8" w:tentative="1">
+      <w:start w:val="1"/>
+      <w:numFmt w:val="bullet"/>
+      <w:lvlText w:val=""/>
+      <w:lvlJc w:val="left"/>
+      <w:pPr>
+        <w:tabs>
+          <w:tab w:val="num" w:pos="6480"/>
+        </w:tabs>
+        <w:ind w:left="6480" w:hanging="360"/>
+      </w:pPr>
+      <w:rPr>
+        <w:rFonts w:ascii="Wingdings" w:hAnsi="Wingdings" w:hint="default"/>
+        <w:sz w:val="20"/>
+      </w:rPr>
+    </w:lvl>
+  </w:abstractNum>
+  <w:abstractNum w:abstractNumId="1" w15:restartNumberingAfterBreak="0">
     <w:nsid w:val="14F35D34"/>
     <w:multiLevelType w:val="multilevel"/>
     <w:tmpl w:val="DAA690AA"/>
@@ -5074,7 +6214,269 @@
       </w:rPr>
     </w:lvl>
   </w:abstractNum>
-  <w:abstractNum w:abstractNumId="1" w15:restartNumberingAfterBreak="0">
+  <w:abstractNum w:abstractNumId="2" w15:restartNumberingAfterBreak="0">
+    <w:nsid w:val="22D3348B"/>
+    <w:multiLevelType w:val="multilevel"/>
+    <w:tmpl w:val="1786B462"/>
+    <w:lvl w:ilvl="0">
+      <w:start w:val="1"/>
+      <w:numFmt w:val="bullet"/>
+      <w:lvlText w:val="o"/>
+      <w:lvlJc w:val="left"/>
+      <w:pPr>
+        <w:tabs>
+          <w:tab w:val="num" w:pos="720"/>
+        </w:tabs>
+        <w:ind w:left="720" w:hanging="360"/>
+      </w:pPr>
+      <w:rPr>
+        <w:rFonts w:ascii="Courier New" w:hAnsi="Courier New" w:cs="Courier New" w:hint="default"/>
+        <w:sz w:val="20"/>
+      </w:rPr>
+    </w:lvl>
+    <w:lvl w:ilvl="1" w:tentative="1">
+      <w:start w:val="1"/>
+      <w:numFmt w:val="bullet"/>
+      <w:lvlText w:val="o"/>
+      <w:lvlJc w:val="left"/>
+      <w:pPr>
+        <w:tabs>
+          <w:tab w:val="num" w:pos="1440"/>
+        </w:tabs>
+        <w:ind w:left="1440" w:hanging="360"/>
+      </w:pPr>
+      <w:rPr>
+        <w:rFonts w:ascii="Courier New" w:hAnsi="Courier New" w:hint="default"/>
+        <w:sz w:val="20"/>
+      </w:rPr>
+    </w:lvl>
+    <w:lvl w:ilvl="2" w:tentative="1">
+      <w:start w:val="1"/>
+      <w:numFmt w:val="bullet"/>
+      <w:lvlText w:val=""/>
+      <w:lvlJc w:val="left"/>
+      <w:pPr>
+        <w:tabs>
+          <w:tab w:val="num" w:pos="2160"/>
+        </w:tabs>
+        <w:ind w:left="2160" w:hanging="360"/>
+      </w:pPr>
+      <w:rPr>
+        <w:rFonts w:ascii="Wingdings" w:hAnsi="Wingdings" w:hint="default"/>
+        <w:sz w:val="20"/>
+      </w:rPr>
+    </w:lvl>
+    <w:lvl w:ilvl="3" w:tentative="1">
+      <w:start w:val="1"/>
+      <w:numFmt w:val="bullet"/>
+      <w:lvlText w:val=""/>
+      <w:lvlJc w:val="left"/>
+      <w:pPr>
+        <w:tabs>
+          <w:tab w:val="num" w:pos="2880"/>
+        </w:tabs>
+        <w:ind w:left="2880" w:hanging="360"/>
+      </w:pPr>
+      <w:rPr>
+        <w:rFonts w:ascii="Wingdings" w:hAnsi="Wingdings" w:hint="default"/>
+        <w:sz w:val="20"/>
+      </w:rPr>
+    </w:lvl>
+    <w:lvl w:ilvl="4" w:tentative="1">
+      <w:start w:val="1"/>
+      <w:numFmt w:val="bullet"/>
+      <w:lvlText w:val=""/>
+      <w:lvlJc w:val="left"/>
+      <w:pPr>
+        <w:tabs>
+          <w:tab w:val="num" w:pos="3600"/>
+        </w:tabs>
+        <w:ind w:left="3600" w:hanging="360"/>
+      </w:pPr>
+      <w:rPr>
+        <w:rFonts w:ascii="Wingdings" w:hAnsi="Wingdings" w:hint="default"/>
+        <w:sz w:val="20"/>
+      </w:rPr>
+    </w:lvl>
+    <w:lvl w:ilvl="5" w:tentative="1">
+      <w:start w:val="1"/>
+      <w:numFmt w:val="bullet"/>
+      <w:lvlText w:val=""/>
+      <w:lvlJc w:val="left"/>
+      <w:pPr>
+        <w:tabs>
+          <w:tab w:val="num" w:pos="4320"/>
+        </w:tabs>
+        <w:ind w:left="4320" w:hanging="360"/>
+      </w:pPr>
+      <w:rPr>
+        <w:rFonts w:ascii="Wingdings" w:hAnsi="Wingdings" w:hint="default"/>
+        <w:sz w:val="20"/>
+      </w:rPr>
+    </w:lvl>
+    <w:lvl w:ilvl="6" w:tentative="1">
+      <w:start w:val="1"/>
+      <w:numFmt w:val="bullet"/>
+      <w:lvlText w:val=""/>
+      <w:lvlJc w:val="left"/>
+      <w:pPr>
+        <w:tabs>
+          <w:tab w:val="num" w:pos="5040"/>
+        </w:tabs>
+        <w:ind w:left="5040" w:hanging="360"/>
+      </w:pPr>
+      <w:rPr>
+        <w:rFonts w:ascii="Wingdings" w:hAnsi="Wingdings" w:hint="default"/>
+        <w:sz w:val="20"/>
+      </w:rPr>
+    </w:lvl>
+    <w:lvl w:ilvl="7" w:tentative="1">
+      <w:start w:val="1"/>
+      <w:numFmt w:val="bullet"/>
+      <w:lvlText w:val=""/>
+      <w:lvlJc w:val="left"/>
+      <w:pPr>
+        <w:tabs>
+          <w:tab w:val="num" w:pos="5760"/>
+        </w:tabs>
+        <w:ind w:left="5760" w:hanging="360"/>
+      </w:pPr>
+      <w:rPr>
+        <w:rFonts w:ascii="Wingdings" w:hAnsi="Wingdings" w:hint="default"/>
+        <w:sz w:val="20"/>
+      </w:rPr>
+    </w:lvl>
+    <w:lvl w:ilvl="8" w:tentative="1">
+      <w:start w:val="1"/>
+      <w:numFmt w:val="bullet"/>
+      <w:lvlText w:val=""/>
+      <w:lvlJc w:val="left"/>
+      <w:pPr>
+        <w:tabs>
+          <w:tab w:val="num" w:pos="6480"/>
+        </w:tabs>
+        <w:ind w:left="6480" w:hanging="360"/>
+      </w:pPr>
+      <w:rPr>
+        <w:rFonts w:ascii="Wingdings" w:hAnsi="Wingdings" w:hint="default"/>
+        <w:sz w:val="20"/>
+      </w:rPr>
+    </w:lvl>
+  </w:abstractNum>
+  <w:abstractNum w:abstractNumId="3" w15:restartNumberingAfterBreak="0">
+    <w:nsid w:val="32300C58"/>
+    <w:multiLevelType w:val="hybridMultilevel"/>
+    <w:tmpl w:val="757C7E86"/>
+    <w:lvl w:ilvl="0" w:tplc="40090001">
+      <w:start w:val="1"/>
+      <w:numFmt w:val="bullet"/>
+      <w:lvlText w:val=""/>
+      <w:lvlJc w:val="left"/>
+      <w:pPr>
+        <w:ind w:left="1080" w:hanging="360"/>
+      </w:pPr>
+      <w:rPr>
+        <w:rFonts w:ascii="Symbol" w:hAnsi="Symbol" w:hint="default"/>
+      </w:rPr>
+    </w:lvl>
+    <w:lvl w:ilvl="1" w:tplc="40090003" w:tentative="1">
+      <w:start w:val="1"/>
+      <w:numFmt w:val="bullet"/>
+      <w:lvlText w:val="o"/>
+      <w:lvlJc w:val="left"/>
+      <w:pPr>
+        <w:ind w:left="1800" w:hanging="360"/>
+      </w:pPr>
+      <w:rPr>
+        <w:rFonts w:ascii="Courier New" w:hAnsi="Courier New" w:cs="Courier New" w:hint="default"/>
+      </w:rPr>
+    </w:lvl>
+    <w:lvl w:ilvl="2" w:tplc="40090005" w:tentative="1">
+      <w:start w:val="1"/>
+      <w:numFmt w:val="bullet"/>
+      <w:lvlText w:val=""/>
+      <w:lvlJc w:val="left"/>
+      <w:pPr>
+        <w:ind w:left="2520" w:hanging="360"/>
+      </w:pPr>
+      <w:rPr>
+        <w:rFonts w:ascii="Wingdings" w:hAnsi="Wingdings" w:hint="default"/>
+      </w:rPr>
+    </w:lvl>
+    <w:lvl w:ilvl="3" w:tplc="40090001" w:tentative="1">
+      <w:start w:val="1"/>
+      <w:numFmt w:val="bullet"/>
+      <w:lvlText w:val=""/>
+      <w:lvlJc w:val="left"/>
+      <w:pPr>
+        <w:ind w:left="3240" w:hanging="360"/>
+      </w:pPr>
+      <w:rPr>
+        <w:rFonts w:ascii="Symbol" w:hAnsi="Symbol" w:hint="default"/>
+      </w:rPr>
+    </w:lvl>
+    <w:lvl w:ilvl="4" w:tplc="40090003" w:tentative="1">
+      <w:start w:val="1"/>
+      <w:numFmt w:val="bullet"/>
+      <w:lvlText w:val="o"/>
+      <w:lvlJc w:val="left"/>
+      <w:pPr>
+        <w:ind w:left="3960" w:hanging="360"/>
+      </w:pPr>
+      <w:rPr>
+        <w:rFonts w:ascii="Courier New" w:hAnsi="Courier New" w:cs="Courier New" w:hint="default"/>
+      </w:rPr>
+    </w:lvl>
+    <w:lvl w:ilvl="5" w:tplc="40090005" w:tentative="1">
+      <w:start w:val="1"/>
+      <w:numFmt w:val="bullet"/>
+      <w:lvlText w:val=""/>
+      <w:lvlJc w:val="left"/>
+      <w:pPr>
+        <w:ind w:left="4680" w:hanging="360"/>
+      </w:pPr>
+      <w:rPr>
+        <w:rFonts w:ascii="Wingdings" w:hAnsi="Wingdings" w:hint="default"/>
+      </w:rPr>
+    </w:lvl>
+    <w:lvl w:ilvl="6" w:tplc="40090001" w:tentative="1">
+      <w:start w:val="1"/>
+      <w:numFmt w:val="bullet"/>
+      <w:lvlText w:val=""/>
+      <w:lvlJc w:val="left"/>
+      <w:pPr>
+        <w:ind w:left="5400" w:hanging="360"/>
+      </w:pPr>
+      <w:rPr>
+        <w:rFonts w:ascii="Symbol" w:hAnsi="Symbol" w:hint="default"/>
+      </w:rPr>
+    </w:lvl>
+    <w:lvl w:ilvl="7" w:tplc="40090003" w:tentative="1">
+      <w:start w:val="1"/>
+      <w:numFmt w:val="bullet"/>
+      <w:lvlText w:val="o"/>
+      <w:lvlJc w:val="left"/>
+      <w:pPr>
+        <w:ind w:left="6120" w:hanging="360"/>
+      </w:pPr>
+      <w:rPr>
+        <w:rFonts w:ascii="Courier New" w:hAnsi="Courier New" w:cs="Courier New" w:hint="default"/>
+      </w:rPr>
+    </w:lvl>
+    <w:lvl w:ilvl="8" w:tplc="40090005" w:tentative="1">
+      <w:start w:val="1"/>
+      <w:numFmt w:val="bullet"/>
+      <w:lvlText w:val=""/>
+      <w:lvlJc w:val="left"/>
+      <w:pPr>
+        <w:ind w:left="6840" w:hanging="360"/>
+      </w:pPr>
+      <w:rPr>
+        <w:rFonts w:ascii="Wingdings" w:hAnsi="Wingdings" w:hint="default"/>
+      </w:rPr>
+    </w:lvl>
+  </w:abstractNum>
+  <w:abstractNum w:abstractNumId="4" w15:restartNumberingAfterBreak="0">
     <w:nsid w:val="38346828"/>
     <w:multiLevelType w:val="multilevel"/>
     <w:tmpl w:val="24FAE3E8"/>
@@ -5191,7 +6593,156 @@
       </w:rPr>
     </w:lvl>
   </w:abstractNum>
-  <w:abstractNum w:abstractNumId="2" w15:restartNumberingAfterBreak="0">
+  <w:abstractNum w:abstractNumId="5" w15:restartNumberingAfterBreak="0">
+    <w:nsid w:val="431B3430"/>
+    <w:multiLevelType w:val="multilevel"/>
+    <w:tmpl w:val="A13C09E6"/>
+    <w:lvl w:ilvl="0">
+      <w:start w:val="1"/>
+      <w:numFmt w:val="bullet"/>
+      <w:lvlText w:val="o"/>
+      <w:lvlJc w:val="left"/>
+      <w:pPr>
+        <w:tabs>
+          <w:tab w:val="num" w:pos="720"/>
+        </w:tabs>
+        <w:ind w:left="720" w:hanging="360"/>
+      </w:pPr>
+      <w:rPr>
+        <w:rFonts w:ascii="Courier New" w:hAnsi="Courier New" w:cs="Courier New" w:hint="default"/>
+        <w:sz w:val="20"/>
+      </w:rPr>
+    </w:lvl>
+    <w:lvl w:ilvl="1" w:tentative="1">
+      <w:start w:val="1"/>
+      <w:numFmt w:val="bullet"/>
+      <w:lvlText w:val="o"/>
+      <w:lvlJc w:val="left"/>
+      <w:pPr>
+        <w:tabs>
+          <w:tab w:val="num" w:pos="1440"/>
+        </w:tabs>
+        <w:ind w:left="1440" w:hanging="360"/>
+      </w:pPr>
+      <w:rPr>
+        <w:rFonts w:ascii="Courier New" w:hAnsi="Courier New" w:hint="default"/>
+        <w:sz w:val="20"/>
+      </w:rPr>
+    </w:lvl>
+    <w:lvl w:ilvl="2" w:tentative="1">
+      <w:start w:val="1"/>
+      <w:numFmt w:val="bullet"/>
+      <w:lvlText w:val=""/>
+      <w:lvlJc w:val="left"/>
+      <w:pPr>
+        <w:tabs>
+          <w:tab w:val="num" w:pos="2160"/>
+        </w:tabs>
+        <w:ind w:left="2160" w:hanging="360"/>
+      </w:pPr>
+      <w:rPr>
+        <w:rFonts w:ascii="Wingdings" w:hAnsi="Wingdings" w:hint="default"/>
+        <w:sz w:val="20"/>
+      </w:rPr>
+    </w:lvl>
+    <w:lvl w:ilvl="3" w:tentative="1">
+      <w:start w:val="1"/>
+      <w:numFmt w:val="bullet"/>
+      <w:lvlText w:val=""/>
+      <w:lvlJc w:val="left"/>
+      <w:pPr>
+        <w:tabs>
+          <w:tab w:val="num" w:pos="2880"/>
+        </w:tabs>
+        <w:ind w:left="2880" w:hanging="360"/>
+      </w:pPr>
+      <w:rPr>
+        <w:rFonts w:ascii="Wingdings" w:hAnsi="Wingdings" w:hint="default"/>
+        <w:sz w:val="20"/>
+      </w:rPr>
+    </w:lvl>
+    <w:lvl w:ilvl="4" w:tentative="1">
+      <w:start w:val="1"/>
+      <w:numFmt w:val="bullet"/>
+      <w:lvlText w:val=""/>
+      <w:lvlJc w:val="left"/>
+      <w:pPr>
+        <w:tabs>
+          <w:tab w:val="num" w:pos="3600"/>
+        </w:tabs>
+        <w:ind w:left="3600" w:hanging="360"/>
+      </w:pPr>
+      <w:rPr>
+        <w:rFonts w:ascii="Wingdings" w:hAnsi="Wingdings" w:hint="default"/>
+        <w:sz w:val="20"/>
+      </w:rPr>
+    </w:lvl>
+    <w:lvl w:ilvl="5" w:tentative="1">
+      <w:start w:val="1"/>
+      <w:numFmt w:val="bullet"/>
+      <w:lvlText w:val=""/>
+      <w:lvlJc w:val="left"/>
+      <w:pPr>
+        <w:tabs>
+          <w:tab w:val="num" w:pos="4320"/>
+        </w:tabs>
+        <w:ind w:left="4320" w:hanging="360"/>
+      </w:pPr>
+      <w:rPr>
+        <w:rFonts w:ascii="Wingdings" w:hAnsi="Wingdings" w:hint="default"/>
+        <w:sz w:val="20"/>
+      </w:rPr>
+    </w:lvl>
+    <w:lvl w:ilvl="6" w:tentative="1">
+      <w:start w:val="1"/>
+      <w:numFmt w:val="bullet"/>
+      <w:lvlText w:val=""/>
+      <w:lvlJc w:val="left"/>
+      <w:pPr>
+        <w:tabs>
+          <w:tab w:val="num" w:pos="5040"/>
+        </w:tabs>
+        <w:ind w:left="5040" w:hanging="360"/>
+      </w:pPr>
+      <w:rPr>
+        <w:rFonts w:ascii="Wingdings" w:hAnsi="Wingdings" w:hint="default"/>
+        <w:sz w:val="20"/>
+      </w:rPr>
+    </w:lvl>
+    <w:lvl w:ilvl="7" w:tentative="1">
+      <w:start w:val="1"/>
+      <w:numFmt w:val="bullet"/>
+      <w:lvlText w:val=""/>
+      <w:lvlJc w:val="left"/>
+      <w:pPr>
+        <w:tabs>
+          <w:tab w:val="num" w:pos="5760"/>
+        </w:tabs>
+        <w:ind w:left="5760" w:hanging="360"/>
+      </w:pPr>
+      <w:rPr>
+        <w:rFonts w:ascii="Wingdings" w:hAnsi="Wingdings" w:hint="default"/>
+        <w:sz w:val="20"/>
+      </w:rPr>
+    </w:lvl>
+    <w:lvl w:ilvl="8" w:tentative="1">
+      <w:start w:val="1"/>
+      <w:numFmt w:val="bullet"/>
+      <w:lvlText w:val=""/>
+      <w:lvlJc w:val="left"/>
+      <w:pPr>
+        <w:tabs>
+          <w:tab w:val="num" w:pos="6480"/>
+        </w:tabs>
+        <w:ind w:left="6480" w:hanging="360"/>
+      </w:pPr>
+      <w:rPr>
+        <w:rFonts w:ascii="Wingdings" w:hAnsi="Wingdings" w:hint="default"/>
+        <w:sz w:val="20"/>
+      </w:rPr>
+    </w:lvl>
+  </w:abstractNum>
+  <w:abstractNum w:abstractNumId="6" w15:restartNumberingAfterBreak="0">
     <w:nsid w:val="61153E43"/>
     <w:multiLevelType w:val="multilevel"/>
     <w:tmpl w:val="C6F8B47E"/>
@@ -5394,7 +6945,7 @@
       </w:rPr>
     </w:lvl>
   </w:abstractNum>
-  <w:abstractNum w:abstractNumId="3" w15:restartNumberingAfterBreak="0">
+  <w:abstractNum w:abstractNumId="7" w15:restartNumberingAfterBreak="0">
     <w:nsid w:val="6D076233"/>
     <w:multiLevelType w:val="multilevel"/>
     <w:tmpl w:val="FD402640"/>
@@ -5507,17 +7058,181 @@
       </w:rPr>
     </w:lvl>
   </w:abstractNum>
+  <w:abstractNum w:abstractNumId="8" w15:restartNumberingAfterBreak="0">
+    <w:nsid w:val="7A961300"/>
+    <w:multiLevelType w:val="multilevel"/>
+    <w:tmpl w:val="65F28A7C"/>
+    <w:lvl w:ilvl="0">
+      <w:start w:val="1"/>
+      <w:numFmt w:val="bullet"/>
+      <w:lvlText w:val="o"/>
+      <w:lvlJc w:val="left"/>
+      <w:pPr>
+        <w:tabs>
+          <w:tab w:val="num" w:pos="720"/>
+        </w:tabs>
+        <w:ind w:left="720" w:hanging="360"/>
+      </w:pPr>
+      <w:rPr>
+        <w:rFonts w:ascii="Courier New" w:hAnsi="Courier New" w:cs="Courier New" w:hint="default"/>
+        <w:sz w:val="20"/>
+      </w:rPr>
+    </w:lvl>
+    <w:lvl w:ilvl="1" w:tentative="1">
+      <w:start w:val="1"/>
+      <w:numFmt w:val="bullet"/>
+      <w:lvlText w:val="o"/>
+      <w:lvlJc w:val="left"/>
+      <w:pPr>
+        <w:tabs>
+          <w:tab w:val="num" w:pos="1440"/>
+        </w:tabs>
+        <w:ind w:left="1440" w:hanging="360"/>
+      </w:pPr>
+      <w:rPr>
+        <w:rFonts w:ascii="Courier New" w:hAnsi="Courier New" w:hint="default"/>
+        <w:sz w:val="20"/>
+      </w:rPr>
+    </w:lvl>
+    <w:lvl w:ilvl="2" w:tentative="1">
+      <w:start w:val="1"/>
+      <w:numFmt w:val="bullet"/>
+      <w:lvlText w:val=""/>
+      <w:lvlJc w:val="left"/>
+      <w:pPr>
+        <w:tabs>
+          <w:tab w:val="num" w:pos="2160"/>
+        </w:tabs>
+        <w:ind w:left="2160" w:hanging="360"/>
+      </w:pPr>
+      <w:rPr>
+        <w:rFonts w:ascii="Wingdings" w:hAnsi="Wingdings" w:hint="default"/>
+        <w:sz w:val="20"/>
+      </w:rPr>
+    </w:lvl>
+    <w:lvl w:ilvl="3" w:tentative="1">
+      <w:start w:val="1"/>
+      <w:numFmt w:val="bullet"/>
+      <w:lvlText w:val=""/>
+      <w:lvlJc w:val="left"/>
+      <w:pPr>
+        <w:tabs>
+          <w:tab w:val="num" w:pos="2880"/>
+        </w:tabs>
+        <w:ind w:left="2880" w:hanging="360"/>
+      </w:pPr>
+      <w:rPr>
+        <w:rFonts w:ascii="Wingdings" w:hAnsi="Wingdings" w:hint="default"/>
+        <w:sz w:val="20"/>
+      </w:rPr>
+    </w:lvl>
+    <w:lvl w:ilvl="4" w:tentative="1">
+      <w:start w:val="1"/>
+      <w:numFmt w:val="bullet"/>
+      <w:lvlText w:val=""/>
+      <w:lvlJc w:val="left"/>
+      <w:pPr>
+        <w:tabs>
+          <w:tab w:val="num" w:pos="3600"/>
+        </w:tabs>
+        <w:ind w:left="3600" w:hanging="360"/>
+      </w:pPr>
+      <w:rPr>
+        <w:rFonts w:ascii="Wingdings" w:hAnsi="Wingdings" w:hint="default"/>
+        <w:sz w:val="20"/>
+      </w:rPr>
+    </w:lvl>
+    <w:lvl w:ilvl="5" w:tentative="1">
+      <w:start w:val="1"/>
+      <w:numFmt w:val="bullet"/>
+      <w:lvlText w:val=""/>
+      <w:lvlJc w:val="left"/>
+      <w:pPr>
+        <w:tabs>
+          <w:tab w:val="num" w:pos="4320"/>
+        </w:tabs>
+        <w:ind w:left="4320" w:hanging="360"/>
+      </w:pPr>
+      <w:rPr>
+        <w:rFonts w:ascii="Wingdings" w:hAnsi="Wingdings" w:hint="default"/>
+        <w:sz w:val="20"/>
+      </w:rPr>
+    </w:lvl>
+    <w:lvl w:ilvl="6" w:tentative="1">
+      <w:start w:val="1"/>
+      <w:numFmt w:val="bullet"/>
+      <w:lvlText w:val=""/>
+      <w:lvlJc w:val="left"/>
+      <w:pPr>
+        <w:tabs>
+          <w:tab w:val="num" w:pos="5040"/>
+        </w:tabs>
+        <w:ind w:left="5040" w:hanging="360"/>
+      </w:pPr>
+      <w:rPr>
+        <w:rFonts w:ascii="Wingdings" w:hAnsi="Wingdings" w:hint="default"/>
+        <w:sz w:val="20"/>
+      </w:rPr>
+    </w:lvl>
+    <w:lvl w:ilvl="7" w:tentative="1">
+      <w:start w:val="1"/>
+      <w:numFmt w:val="bullet"/>
+      <w:lvlText w:val=""/>
+      <w:lvlJc w:val="left"/>
+      <w:pPr>
+        <w:tabs>
+          <w:tab w:val="num" w:pos="5760"/>
+        </w:tabs>
+        <w:ind w:left="5760" w:hanging="360"/>
+      </w:pPr>
+      <w:rPr>
+        <w:rFonts w:ascii="Wingdings" w:hAnsi="Wingdings" w:hint="default"/>
+        <w:sz w:val="20"/>
+      </w:rPr>
+    </w:lvl>
+    <w:lvl w:ilvl="8" w:tentative="1">
+      <w:start w:val="1"/>
+      <w:numFmt w:val="bullet"/>
+      <w:lvlText w:val=""/>
+      <w:lvlJc w:val="left"/>
+      <w:pPr>
+        <w:tabs>
+          <w:tab w:val="num" w:pos="6480"/>
+        </w:tabs>
+        <w:ind w:left="6480" w:hanging="360"/>
+      </w:pPr>
+      <w:rPr>
+        <w:rFonts w:ascii="Wingdings" w:hAnsi="Wingdings" w:hint="default"/>
+        <w:sz w:val="20"/>
+      </w:rPr>
+    </w:lvl>
+  </w:abstractNum>
   <w:num w:numId="1">
+    <w:abstractNumId w:val="1"/>
+  </w:num>
+  <w:num w:numId="2">
+    <w:abstractNumId w:val="4"/>
+  </w:num>
+  <w:num w:numId="3">
+    <w:abstractNumId w:val="7"/>
+  </w:num>
+  <w:num w:numId="4">
+    <w:abstractNumId w:val="6"/>
+  </w:num>
+  <w:num w:numId="5">
+    <w:abstractNumId w:val="2"/>
+  </w:num>
+  <w:num w:numId="6">
+    <w:abstractNumId w:val="8"/>
+  </w:num>
+  <w:num w:numId="7">
+    <w:abstractNumId w:val="5"/>
+  </w:num>
+  <w:num w:numId="8">
     <w:abstractNumId w:val="0"/>
   </w:num>
-  <w:num w:numId="2">
-    <w:abstractNumId w:val="1"/>
-  </w:num>
-  <w:num w:numId="3">
+  <w:num w:numId="9">
     <w:abstractNumId w:val="3"/>
-  </w:num>
-  <w:num w:numId="4">
-    <w:abstractNumId w:val="2"/>
   </w:num>
 </w:numbering>
 </file>
@@ -6426,6 +8141,47 @@
       <w:u w:val="single"/>
     </w:rPr>
   </w:style>
+  <w:style w:type="character" w:styleId="Strong">
+    <w:name w:val="Strong"/>
+    <w:basedOn w:val="DefaultParagraphFont"/>
+    <w:uiPriority w:val="22"/>
+    <w:qFormat/>
+    <w:rsid w:val="007159F9"/>
+    <w:rPr>
+      <w:b/>
+      <w:bCs/>
+    </w:rPr>
+  </w:style>
+  <w:style w:type="paragraph" w:styleId="NormalWeb">
+    <w:name w:val="Normal (Web)"/>
+    <w:basedOn w:val="Normal"/>
+    <w:uiPriority w:val="99"/>
+    <w:semiHidden/>
+    <w:unhideWhenUsed/>
+    <w:rsid w:val="007159F9"/>
+    <w:pPr>
+      <w:spacing w:before="100" w:beforeAutospacing="1" w:after="100" w:afterAutospacing="1" w:line="240" w:lineRule="auto"/>
+    </w:pPr>
+    <w:rPr>
+      <w:rFonts w:ascii="Times New Roman" w:eastAsia="Times New Roman" w:hAnsi="Times New Roman" w:cs="Times New Roman"/>
+      <w:sz w:val="24"/>
+      <w:szCs w:val="24"/>
+      <w:lang w:val="en-IN"/>
+    </w:rPr>
+  </w:style>
+  <w:style w:type="paragraph" w:styleId="TOC3">
+    <w:name w:val="toc 3"/>
+    <w:basedOn w:val="Normal"/>
+    <w:next w:val="Normal"/>
+    <w:autoRedefine/>
+    <w:uiPriority w:val="39"/>
+    <w:unhideWhenUsed/>
+    <w:rsid w:val="00136CCA"/>
+    <w:pPr>
+      <w:spacing w:after="100"/>
+      <w:ind w:left="440"/>
+    </w:pPr>
+  </w:style>
 </w:styles>
 </file>
 

</xml_diff>